<commit_message>
Ajout des versions PDF
</commit_message>
<xml_diff>
--- a/Doc/contexte.DOCX
+++ b/Doc/contexte.DOCX
@@ -4,6 +4,54 @@
   <w:body>
     <w:p>
       <w:pPr>
+        <w:pStyle w:val="Standard"/>
+        <w:rPr>
+          <w:sz w:val="18"/>
+          <w:szCs w:val="18"/>
+        </w:rPr>
+      </w:pPr>
+      <w:r>
+        <w:rPr>
+          <w:sz w:val="20"/>
+          <w:szCs w:val="20"/>
+        </w:rPr>
+        <w:t xml:space="preserve">Bastien </w:t>
+      </w:r>
+      <w:proofErr w:type="spellStart"/>
+      <w:r>
+        <w:rPr>
+          <w:sz w:val="20"/>
+          <w:szCs w:val="20"/>
+        </w:rPr>
+        <w:t>Malvezin</w:t>
+      </w:r>
+      <w:proofErr w:type="spellEnd"/>
+      <w:r>
+        <w:rPr>
+          <w:sz w:val="20"/>
+          <w:szCs w:val="20"/>
+        </w:rPr>
+        <w:t xml:space="preserve"> (G3)</w:t>
+      </w:r>
+    </w:p>
+    <w:p>
+      <w:pPr>
+        <w:pStyle w:val="Standard"/>
+        <w:rPr>
+          <w:sz w:val="18"/>
+          <w:szCs w:val="18"/>
+        </w:rPr>
+      </w:pPr>
+      <w:r>
+        <w:rPr>
+          <w:sz w:val="20"/>
+          <w:szCs w:val="20"/>
+        </w:rPr>
+        <w:t>Matthias Bizet (G4)</w:t>
+      </w:r>
+    </w:p>
+    <w:p>
+      <w:pPr>
         <w:jc w:val="center"/>
         <w:rPr>
           <w:rFonts w:asciiTheme="majorHAnsi" w:hAnsiTheme="majorHAnsi" w:cstheme="majorHAnsi"/>
@@ -64,153 +112,172 @@
     <w:p>
       <w:pPr>
         <w:rPr>
+          <w:rFonts w:cstheme="minorHAnsi"/>
+        </w:rPr>
+      </w:pPr>
+      <w:r>
+        <w:rPr>
           <w:rFonts w:asciiTheme="majorHAnsi" w:hAnsiTheme="majorHAnsi" w:cstheme="majorHAnsi"/>
         </w:rPr>
-      </w:pPr>
-      <w:r>
-        <w:rPr>
-          <w:rFonts w:asciiTheme="majorHAnsi" w:hAnsiTheme="majorHAnsi" w:cstheme="majorHAnsi"/>
-        </w:rPr>
         <w:tab/>
+      </w:r>
+      <w:r>
+        <w:rPr>
+          <w:rFonts w:cstheme="minorHAnsi"/>
+        </w:rPr>
         <w:t xml:space="preserve">Le jeu s’appelle </w:t>
       </w:r>
       <w:proofErr w:type="spellStart"/>
       <w:r>
         <w:rPr>
-          <w:rFonts w:asciiTheme="majorHAnsi" w:hAnsiTheme="majorHAnsi" w:cstheme="majorHAnsi"/>
+          <w:rFonts w:cstheme="minorHAnsi"/>
         </w:rPr>
         <w:t>EscapeCube</w:t>
       </w:r>
       <w:proofErr w:type="spellEnd"/>
       <w:r>
         <w:rPr>
-          <w:rFonts w:asciiTheme="majorHAnsi" w:hAnsiTheme="majorHAnsi" w:cstheme="majorHAnsi"/>
-        </w:rPr>
-        <w:t>, c’est un jeu</w:t>
-      </w:r>
-      <w:r>
-        <w:rPr>
-          <w:rFonts w:asciiTheme="majorHAnsi" w:hAnsiTheme="majorHAnsi" w:cstheme="majorHAnsi"/>
-        </w:rPr>
-        <w:t xml:space="preserve"> au design minimaliste</w:t>
-      </w:r>
-      <w:r>
-        <w:rPr>
-          <w:rFonts w:asciiTheme="majorHAnsi" w:hAnsiTheme="majorHAnsi" w:cstheme="majorHAnsi"/>
-        </w:rPr>
-        <w:t xml:space="preserve"> en 2D</w:t>
-      </w:r>
-      <w:r>
-        <w:rPr>
-          <w:rFonts w:asciiTheme="majorHAnsi" w:hAnsiTheme="majorHAnsi" w:cstheme="majorHAnsi"/>
-        </w:rPr>
-        <w:t xml:space="preserve"> de type escape-</w:t>
+          <w:rFonts w:cstheme="minorHAnsi"/>
+        </w:rPr>
+        <w:t>, c’est un jeu au design minimaliste en 2D de type escape-</w:t>
       </w:r>
       <w:proofErr w:type="spellStart"/>
       <w:r>
         <w:rPr>
-          <w:rFonts w:asciiTheme="majorHAnsi" w:hAnsiTheme="majorHAnsi" w:cstheme="majorHAnsi"/>
+          <w:rFonts w:cstheme="minorHAnsi"/>
         </w:rPr>
         <w:t>game</w:t>
       </w:r>
       <w:proofErr w:type="spellEnd"/>
       <w:r>
         <w:rPr>
-          <w:rFonts w:asciiTheme="majorHAnsi" w:hAnsiTheme="majorHAnsi" w:cstheme="majorHAnsi"/>
+          <w:rFonts w:cstheme="minorHAnsi"/>
         </w:rPr>
         <w:t xml:space="preserve"> qui se déroule dans un labyrinthe. Le « personnage » contrôlé par l’utilisateur est un carré qui doit </w:t>
       </w:r>
       <w:r>
         <w:rPr>
-          <w:rFonts w:asciiTheme="majorHAnsi" w:hAnsiTheme="majorHAnsi" w:cstheme="majorHAnsi"/>
-        </w:rPr>
-        <w:t>enfoncer des boutons/pistons</w:t>
-      </w:r>
-      <w:r>
-        <w:rPr>
-          <w:rFonts w:asciiTheme="majorHAnsi" w:hAnsiTheme="majorHAnsi" w:cstheme="majorHAnsi"/>
-        </w:rPr>
-        <w:t xml:space="preserve"> (cercle rouge sur la maquette)</w:t>
-      </w:r>
-      <w:r>
-        <w:rPr>
-          <w:rFonts w:asciiTheme="majorHAnsi" w:hAnsiTheme="majorHAnsi" w:cstheme="majorHAnsi"/>
-        </w:rPr>
-        <w:t xml:space="preserve"> à certains endroits de la </w:t>
+          <w:rFonts w:cstheme="minorHAnsi"/>
+        </w:rPr>
+        <w:t xml:space="preserve">enfoncer des boutons à certains endroits de la </w:t>
       </w:r>
       <w:proofErr w:type="spellStart"/>
       <w:r>
         <w:rPr>
-          <w:rFonts w:asciiTheme="majorHAnsi" w:hAnsiTheme="majorHAnsi" w:cstheme="majorHAnsi"/>
+          <w:rFonts w:cstheme="minorHAnsi"/>
         </w:rPr>
         <w:t>map</w:t>
       </w:r>
       <w:proofErr w:type="spellEnd"/>
       <w:r>
         <w:rPr>
-          <w:rFonts w:asciiTheme="majorHAnsi" w:hAnsiTheme="majorHAnsi" w:cstheme="majorHAnsi"/>
+          <w:rFonts w:cstheme="minorHAnsi"/>
         </w:rPr>
         <w:t xml:space="preserve"> </w:t>
       </w:r>
       <w:r>
         <w:rPr>
-          <w:rFonts w:asciiTheme="majorHAnsi" w:hAnsiTheme="majorHAnsi" w:cstheme="majorHAnsi"/>
-        </w:rPr>
-        <w:t>pour pouvoir s’enfuir. L’utilisateur disposera des touches directionnelles ou bien des touches WASD pour se déplacer</w:t>
-      </w:r>
-      <w:r>
-        <w:rPr>
-          <w:rFonts w:asciiTheme="majorHAnsi" w:hAnsiTheme="majorHAnsi" w:cstheme="majorHAnsi"/>
+          <w:rFonts w:cstheme="minorHAnsi"/>
+        </w:rPr>
+        <w:t xml:space="preserve">pour pouvoir s’enfuir. L’utilisateur disposera des touches </w:t>
+      </w:r>
+      <w:r>
+        <w:rPr>
+          <w:rFonts w:cstheme="minorHAnsi"/>
+        </w:rPr>
+        <w:t>ZQSD</w:t>
+      </w:r>
+      <w:r>
+        <w:rPr>
+          <w:rFonts w:cstheme="minorHAnsi"/>
+        </w:rPr>
+        <w:t xml:space="preserve"> pour se déplacer</w:t>
+      </w:r>
+      <w:r>
+        <w:rPr>
+          <w:rFonts w:cstheme="minorHAnsi"/>
         </w:rPr>
         <w:t>. Cependant le déplacement est total c’est-à-dire que le personnage ne s’arrêtera seulement s’il rencontre un obstacle sur sa lancée</w:t>
       </w:r>
       <w:r>
         <w:rPr>
-          <w:rFonts w:asciiTheme="majorHAnsi" w:hAnsiTheme="majorHAnsi" w:cstheme="majorHAnsi"/>
+          <w:rFonts w:cstheme="minorHAnsi"/>
         </w:rPr>
         <w:t>, par exemple si on appuie sur la touche pour aller à droite, le personnage ira à droite jusqu’à toucher un mur du labyrinthe</w:t>
       </w:r>
       <w:r>
         <w:rPr>
-          <w:rFonts w:asciiTheme="majorHAnsi" w:hAnsiTheme="majorHAnsi" w:cstheme="majorHAnsi"/>
+          <w:rFonts w:cstheme="minorHAnsi"/>
         </w:rPr>
         <w:t>.</w:t>
       </w:r>
       <w:r>
         <w:rPr>
-          <w:rFonts w:asciiTheme="majorHAnsi" w:hAnsiTheme="majorHAnsi" w:cstheme="majorHAnsi"/>
+          <w:rFonts w:cstheme="minorHAnsi"/>
         </w:rPr>
         <w:t xml:space="preserve"> En ce qui concerne la boucle temporelle, toute</w:t>
       </w:r>
       <w:r>
         <w:rPr>
-          <w:rFonts w:asciiTheme="majorHAnsi" w:hAnsiTheme="majorHAnsi" w:cstheme="majorHAnsi"/>
+          <w:rFonts w:cstheme="minorHAnsi"/>
         </w:rPr>
         <w:t>s</w:t>
       </w:r>
       <w:r>
         <w:rPr>
-          <w:rFonts w:asciiTheme="majorHAnsi" w:hAnsiTheme="majorHAnsi" w:cstheme="majorHAnsi"/>
+          <w:rFonts w:cstheme="minorHAnsi"/>
         </w:rPr>
         <w:t xml:space="preserve"> les</w:t>
       </w:r>
       <w:r>
         <w:rPr>
-          <w:rFonts w:asciiTheme="majorHAnsi" w:hAnsiTheme="majorHAnsi" w:cstheme="majorHAnsi"/>
-        </w:rPr>
-        <w:t> ??</w:t>
-      </w:r>
-      <w:r>
-        <w:rPr>
-          <w:rFonts w:asciiTheme="majorHAnsi" w:hAnsiTheme="majorHAnsi" w:cstheme="majorHAnsi"/>
+          <w:rFonts w:cstheme="minorHAnsi"/>
+        </w:rPr>
+        <w:t> </w:t>
+      </w:r>
+      <w:r>
+        <w:rPr>
+          <w:rFonts w:cstheme="minorHAnsi"/>
+        </w:rPr>
+        <w:t>N</w:t>
+      </w:r>
+      <w:r>
+        <w:rPr>
+          <w:rFonts w:cstheme="minorHAnsi"/>
         </w:rPr>
         <w:t xml:space="preserve"> secondes</w:t>
       </w:r>
       <w:r>
         <w:rPr>
-          <w:rFonts w:asciiTheme="majorHAnsi" w:hAnsiTheme="majorHAnsi" w:cstheme="majorHAnsi"/>
-        </w:rPr>
-        <w:t xml:space="preserve"> après s’être enclenché, chaque bouton se désenclenche or il doivent tous être activé pour que le personnage puisse sortir, ce qui pousse le joueur à aller plus vite.</w:t>
+          <w:rFonts w:cstheme="minorHAnsi"/>
+        </w:rPr>
+        <w:t xml:space="preserve"> après s’être enclenché, chaque bouton se désenclenche or </w:t>
+      </w:r>
+      <w:proofErr w:type="gramStart"/>
+      <w:r>
+        <w:rPr>
+          <w:rFonts w:cstheme="minorHAnsi"/>
+        </w:rPr>
+        <w:t>il doivent</w:t>
+      </w:r>
+      <w:proofErr w:type="gramEnd"/>
+      <w:r>
+        <w:rPr>
+          <w:rFonts w:cstheme="minorHAnsi"/>
+        </w:rPr>
+        <w:t xml:space="preserve"> tous être activé</w:t>
+      </w:r>
+      <w:r>
+        <w:rPr>
+          <w:rFonts w:cstheme="minorHAnsi"/>
+        </w:rPr>
+        <w:t>s</w:t>
+      </w:r>
+      <w:r>
+        <w:rPr>
+          <w:rFonts w:cstheme="minorHAnsi"/>
+        </w:rPr>
+        <w:t xml:space="preserve"> pour que le personnage puisse sortir, ce qui pousse le joueur à aller plus vite.</w:t>
       </w:r>
     </w:p>
     <w:sectPr>
@@ -649,6 +716,18 @@
     <w:semiHidden/>
     <w:unhideWhenUsed/>
   </w:style>
+  <w:style w:type="paragraph" w:customStyle="1" w:styleId="Standard">
+    <w:name w:val="Standard"/>
+    <w:rsid w:val="006E436E"/>
+    <w:pPr>
+      <w:suppressAutoHyphens/>
+      <w:autoSpaceDN w:val="0"/>
+      <w:textAlignment w:val="baseline"/>
+    </w:pPr>
+    <w:rPr>
+      <w:rFonts w:ascii="Calibri" w:eastAsia="Calibri" w:hAnsi="Calibri" w:cs="F"/>
+    </w:rPr>
+  </w:style>
 </w:styles>
 </file>
 

</xml_diff>